<commit_message>
Changing folders and CV
</commit_message>
<xml_diff>
--- a/KarinOchayonCV.docx
+++ b/KarinOchayonCV.docx
@@ -1783,15 +1783,15 @@
     </w:r>
     <w:r>
       <w:drawing>
-        <wp:anchor allowOverlap="1" behindDoc="1" distB="114300" distT="114300" distL="114300" distR="114300" hidden="0" layoutInCell="1" locked="0" relativeHeight="0" simplePos="0">
+        <wp:anchor allowOverlap="1" behindDoc="0" distB="114300" distT="114300" distL="114300" distR="114300" hidden="0" layoutInCell="1" locked="0" relativeHeight="0" simplePos="0">
           <wp:simplePos x="0" y="0"/>
           <wp:positionH relativeFrom="column">
-            <wp:posOffset>2381250</wp:posOffset>
+            <wp:posOffset>2433638</wp:posOffset>
           </wp:positionH>
           <wp:positionV relativeFrom="paragraph">
             <wp:posOffset>47626</wp:posOffset>
           </wp:positionV>
-          <wp:extent cx="1395413" cy="1369411"/>
+          <wp:extent cx="1328738" cy="1328738"/>
           <wp:effectExtent b="0" l="0" r="0" t="0"/>
           <wp:wrapNone/>
           <wp:docPr id="1" name="image1.png"/>
@@ -1812,7 +1812,7 @@
                 <pic:spPr>
                   <a:xfrm>
                     <a:off x="0" y="0"/>
-                    <a:ext cx="1395413" cy="1369411"/>
+                    <a:ext cx="1328738" cy="1328738"/>
                   </a:xfrm>
                   <a:prstGeom prst="rect"/>
                   <a:ln/>

</xml_diff>

<commit_message>
Update CV for real this time
</commit_message>
<xml_diff>
--- a/KarinOchayonCV.docx
+++ b/KarinOchayonCV.docx
@@ -982,7 +982,32 @@
           <w:vertAlign w:val="baseline"/>
           <w:rtl w:val="0"/>
         </w:rPr>
-        <w:t xml:space="preserve">Prime minister's office Classified position in which I </w:t>
+        <w:t xml:space="preserve">Prime minister's office </w:t>
+      </w:r>
+      <w:r>
+        <w:rPr>
+          <w:sz w:val="23"/>
+          <w:szCs w:val="23"/>
+          <w:rtl w:val="0"/>
+        </w:rPr>
+        <w:t xml:space="preserve">c</w:t>
+      </w:r>
+      <w:r>
+        <w:rPr>
+          <w:rFonts w:ascii="Arial" w:cs="Arial" w:eastAsia="Arial" w:hAnsi="Arial"/>
+          <w:b w:val="0"/>
+          <w:i w:val="0"/>
+          <w:smallCaps w:val="0"/>
+          <w:strike w:val="0"/>
+          <w:color w:val="000000"/>
+          <w:sz w:val="23"/>
+          <w:szCs w:val="23"/>
+          <w:u w:val="none"/>
+          <w:shd w:fill="auto" w:val="clear"/>
+          <w:vertAlign w:val="baseline"/>
+          <w:rtl w:val="0"/>
+        </w:rPr>
+        <w:t xml:space="preserve">lassified position in which I </w:t>
       </w:r>
       <w:r>
         <w:rPr>
@@ -1439,24 +1464,37 @@
           <w:szCs w:val="23"/>
           <w:rtl w:val="0"/>
         </w:rPr>
-        <w:t xml:space="preserve">Third</w:t>
-      </w:r>
-      <w:r>
-        <w:rPr>
-          <w:rFonts w:ascii="Arial" w:cs="Arial" w:eastAsia="Arial" w:hAnsi="Arial"/>
-          <w:b w:val="0"/>
-          <w:i w:val="0"/>
-          <w:smallCaps w:val="0"/>
-          <w:strike w:val="0"/>
-          <w:color w:val="000000"/>
-          <w:sz w:val="23"/>
-          <w:szCs w:val="23"/>
-          <w:u w:val="none"/>
-          <w:shd w:fill="auto" w:val="clear"/>
-          <w:vertAlign w:val="baseline"/>
-          <w:rtl w:val="0"/>
-        </w:rPr>
-        <w:t xml:space="preserve"> year computer science student. </w:t>
+        <w:t xml:space="preserve">third</w:t>
+      </w:r>
+      <w:r>
+        <w:rPr>
+          <w:rFonts w:ascii="Arial" w:cs="Arial" w:eastAsia="Arial" w:hAnsi="Arial"/>
+          <w:b w:val="0"/>
+          <w:i w:val="0"/>
+          <w:smallCaps w:val="0"/>
+          <w:strike w:val="0"/>
+          <w:color w:val="000000"/>
+          <w:sz w:val="23"/>
+          <w:szCs w:val="23"/>
+          <w:u w:val="none"/>
+          <w:shd w:fill="auto" w:val="clear"/>
+          <w:vertAlign w:val="baseline"/>
+          <w:rtl w:val="0"/>
+        </w:rPr>
+        <w:t xml:space="preserve"> year computer science student</w:t>
+      </w:r>
+      <w:r>
+        <w:rPr>
+          <w:sz w:val="23"/>
+          <w:szCs w:val="23"/>
+          <w:rtl w:val="0"/>
+        </w:rPr>
+        <w:t xml:space="preserve">, average: 86.</w:t>
+      </w:r>
+      <w:r>
+        <w:rPr>
+          <w:rtl w:val="0"/>
+        </w:rPr>
       </w:r>
     </w:p>
     <w:p>

</xml_diff>